<commit_message>
Added boxplot to replace min plot
</commit_message>
<xml_diff>
--- a/FinalReport_Team_Bengio.docx
+++ b/FinalReport_Team_Bengio.docx
@@ -270,8 +270,11 @@
     </w:p>
     <w:p>
       <w:r>
+        <w:t xml:space="preserve">To do testing, the trained model parameters are inserted back to the </w:t>
+      </w:r>
+      <w:r>
         <w:lastRenderedPageBreak/>
-        <w:t>To do testing, the trained model parameters are inserted back to the classifier together with the testing data and testing data to get a prediction of the class label of the testing data.</w:t>
+        <w:t>classifier together with the testing data and testing data to get a prediction of the class label of the testing data.</w:t>
       </w:r>
     </w:p>
     <w:p>
@@ -292,11 +295,11 @@
     </w:p>
     <w:p>
       <w:r>
-        <w:t xml:space="preserve">These three multi-class classifiers were formulated using two formulations. One </w:t>
+        <w:t xml:space="preserve">These three multi-class classifiers were formulated using two formulations. One formulation is the same as our home </w:t>
       </w:r>
       <w:r>
         <w:lastRenderedPageBreak/>
-        <w:t>formulation is the same as our home works. It is c</w:t>
+        <w:t>works. It is c</w:t>
       </w:r>
       <w:r>
         <w:t xml:space="preserve">alled </w:t>
@@ -422,10 +425,7 @@
         <w:t>L</w:t>
       </w:r>
       <w:r>
-        <w:t>inear classifier with non-linear combination</w:t>
-      </w:r>
-      <w:r>
-        <w:t xml:space="preserve"> of features is similar to the linear classifier in the previous slide, except that the augmented by one operation is replaced by augment by non-linear combinations.</w:t>
+        <w:t>inear classifier with non-linear combination of features is similar to the linear classifier in the previous slide, except that the augmented by one operation is replaced by augment by non-linear combinations.</w:t>
       </w:r>
     </w:p>
     <w:p>
@@ -444,18 +444,12 @@
         <w:t>the augment by non-linear combinations</w:t>
       </w:r>
       <w:r>
-        <w:t xml:space="preserve"> </w:t>
-      </w:r>
-      <w:r>
-        <w:t>of features is implemented in three steps.</w:t>
-      </w:r>
-    </w:p>
-    <w:p>
-      <w:r>
-        <w:t xml:space="preserve"> </w:t>
-      </w:r>
-      <w:r>
-        <w:t xml:space="preserve">In the first step, the data vector x is augmented by one to form </w:t>
+        <w:t xml:space="preserve"> of features is implemented in three steps.</w:t>
+      </w:r>
+    </w:p>
+    <w:p>
+      <w:r>
+        <w:t xml:space="preserve"> In the first step, the data vector x is augmented by one to form </w:t>
       </w:r>
       <w:proofErr w:type="spellStart"/>
       <w:r>
@@ -512,10 +506,7 @@
     </w:p>
     <w:p>
       <w:r>
-        <w:t xml:space="preserve">In the third step, </w:t>
-      </w:r>
-      <w:r>
-        <w:t xml:space="preserve">the elements in the upper triangle of the matrix are collected to form the non-linear feature vector </w:t>
+        <w:t xml:space="preserve">In the third step, the elements in the upper triangle of the matrix are collected to form the non-linear feature vector </w:t>
       </w:r>
       <w:proofErr w:type="spellStart"/>
       <w:r>
@@ -833,25 +824,30 @@
       <w:r>
         <w:t xml:space="preserve">the </w:t>
       </w:r>
-      <w:proofErr w:type="gramStart"/>
-      <w:r>
-        <w:t>worst case</w:t>
-      </w:r>
-      <w:proofErr w:type="gramEnd"/>
-      <w:r>
-        <w:t xml:space="preserve"> performance among the 10 letters of </w:t>
+      <w:r>
+        <w:t xml:space="preserve">accuracy, PPV, Sensitivity, and Specificity </w:t>
+      </w:r>
+      <w:r>
+        <w:t xml:space="preserve">of </w:t>
       </w:r>
       <w:r>
         <w:t>the six classi</w:t>
       </w:r>
       <w:r>
-        <w:t xml:space="preserve">fiers using the metric, </w:t>
-      </w:r>
-      <w:r>
-        <w:t>accuracy, PPV, Sensitivity, and Specificity.</w:t>
-      </w:r>
-      <w:r>
-        <w:t xml:space="preserve"> </w:t>
+        <w:t xml:space="preserve">fiers </w:t>
+      </w:r>
+      <w:r>
+        <w:t>using boxplot.</w:t>
+      </w:r>
+    </w:p>
+    <w:p>
+      <w:r>
+        <w:t>Boxplot shows the max, min, first, second, and third quartile of the metric</w:t>
+      </w:r>
+      <w:bookmarkStart w:id="0" w:name="_GoBack"/>
+      <w:bookmarkEnd w:id="0"/>
+      <w:r>
+        <w:t xml:space="preserve"> among the 10 letters.</w:t>
       </w:r>
     </w:p>
     <w:p>
@@ -869,6 +865,7 @@
     </w:p>
     <w:p>
       <w:r>
+        <w:lastRenderedPageBreak/>
         <w:t>For</w:t>
       </w:r>
       <w:r>
@@ -881,11 +878,7 @@
         <w:t>is</w:t>
       </w:r>
       <w:r>
-        <w:t xml:space="preserve"> distinctive better than the </w:t>
-      </w:r>
-      <w:r>
-        <w:lastRenderedPageBreak/>
-        <w:t>others. All of them are significantly better than the random classifier.</w:t>
+        <w:t xml:space="preserve"> distinctive better than the others. All of them are significantly better than the random classifier.</w:t>
       </w:r>
     </w:p>
     <w:p>
@@ -1051,8 +1044,6 @@
     </w:p>
     <w:p/>
     <w:p>
-      <w:bookmarkStart w:id="0" w:name="_GoBack"/>
-      <w:bookmarkEnd w:id="0"/>
       <w:r>
         <w:rPr>
           <w:sz w:val="72"/>

</xml_diff>

<commit_message>
reordered the box plot
</commit_message>
<xml_diff>
--- a/FinalReport_Team_Bengio.docx
+++ b/FinalReport_Team_Bengio.docx
@@ -819,7 +819,7 @@
     <w:p/>
     <w:p>
       <w:r>
-        <w:t xml:space="preserve">Here is a comparison of </w:t>
+        <w:t xml:space="preserve">We are going to compare </w:t>
       </w:r>
       <w:r>
         <w:t xml:space="preserve">the </w:t>
@@ -842,43 +842,71 @@
     </w:p>
     <w:p>
       <w:r>
-        <w:t>Boxplot shows the max, min, first, second, and third quartile of the metric</w:t>
+        <w:t>Boxplot shows t</w:t>
+      </w:r>
+      <w:r>
+        <w:t xml:space="preserve">he max, min, first, second, </w:t>
+      </w:r>
+      <w:r>
+        <w:t>third quartile</w:t>
+      </w:r>
+      <w:r>
+        <w:t xml:space="preserve"> </w:t>
+      </w:r>
+      <w:r>
+        <w:t>of the metric among the 10 letters.</w:t>
+      </w:r>
+    </w:p>
+    <w:p>
+      <w:r>
+        <w:t>Here is the comparison of the six classifiers.</w:t>
+      </w:r>
+    </w:p>
+    <w:p>
+      <w:r>
+        <w:t>We also added the random classifier as a benchmark.</w:t>
+      </w:r>
+    </w:p>
+    <w:p>
+      <w:r>
+        <w:t xml:space="preserve">At 16 PCs, the linear classifiers with non-linear combination of features are the best </w:t>
+      </w:r>
+      <w:r>
+        <w:lastRenderedPageBreak/>
+        <w:t>or</w:t>
+      </w:r>
+      <w:r>
+        <w:t xml:space="preserve"> near the best accuracy</w:t>
+      </w:r>
+      <w:r>
+        <w:t>.</w:t>
+      </w:r>
+    </w:p>
+    <w:p>
+      <w:r>
+        <w:t>For</w:t>
+      </w:r>
+      <w:r>
+        <w:t xml:space="preserve"> PPV, </w:t>
+      </w:r>
+      <w:r>
+        <w:t xml:space="preserve">the linear classifier with non-linear combination </w:t>
       </w:r>
       <w:bookmarkStart w:id="0" w:name="_GoBack"/>
       <w:bookmarkEnd w:id="0"/>
       <w:r>
-        <w:t xml:space="preserve"> among the 10 letters.</w:t>
-      </w:r>
-    </w:p>
-    <w:p>
-      <w:r>
-        <w:t>We also added the random classifier as a benchmark.</w:t>
-      </w:r>
-    </w:p>
-    <w:p>
-      <w:r>
-        <w:t>At 16 PCs, the linear classifiers with non-linear combination of features are the best of near the best accuracy</w:t>
-      </w:r>
-      <w:r>
-        <w:t xml:space="preserve"> for the worse case.</w:t>
-      </w:r>
-    </w:p>
-    <w:p>
-      <w:r>
-        <w:lastRenderedPageBreak/>
-        <w:t>For</w:t>
-      </w:r>
-      <w:r>
-        <w:t xml:space="preserve"> PPV, </w:t>
-      </w:r>
-      <w:r>
-        <w:t xml:space="preserve">the linear classifier with non-linear combination and one-vs-one approach </w:t>
+        <w:t xml:space="preserve">and one-vs-one approach </w:t>
       </w:r>
       <w:r>
         <w:t>is</w:t>
       </w:r>
       <w:r>
-        <w:t xml:space="preserve"> distinctive better than the others. All of them are significantly better than the random classifier.</w:t>
+        <w:t xml:space="preserve"> distinctive better than the others. </w:t>
+      </w:r>
+    </w:p>
+    <w:p>
+      <w:r>
+        <w:t>All of them are significantly better than the random classifier.</w:t>
       </w:r>
     </w:p>
     <w:p>

</xml_diff>

<commit_message>
Corrected some gramma and add comments on the order of the legend.
</commit_message>
<xml_diff>
--- a/FinalReport_Team_Bengio.docx
+++ b/FinalReport_Team_Bengio.docx
@@ -160,7 +160,10 @@
       </w:r>
       <w:proofErr w:type="gramEnd"/>
       <w:r>
-        <w:t xml:space="preserve"> used for our homework except that it consists of 10 letters instead of 10 numbers.</w:t>
+        <w:t xml:space="preserve"> used in</w:t>
+      </w:r>
+      <w:r>
+        <w:t xml:space="preserve"> our homework except that it consists of 10 letters instead of 10 numbers.</w:t>
       </w:r>
     </w:p>
     <w:p>
@@ -168,15 +171,13 @@
         <w:spacing w:before="360" w:after="360"/>
       </w:pPr>
       <w:r>
-        <w:t xml:space="preserve">Similar to the MNIST data set, each sample consists of </w:t>
-      </w:r>
-      <w:proofErr w:type="gramStart"/>
-      <w:r>
-        <w:t>a  picture</w:t>
-      </w:r>
-      <w:proofErr w:type="gramEnd"/>
-      <w:r>
-        <w:t xml:space="preserve"> with 28x28 pixels.</w:t>
+        <w:t xml:space="preserve">Similar to the MNIST data </w:t>
+      </w:r>
+      <w:r>
+        <w:t xml:space="preserve">set, each sample consists of a </w:t>
+      </w:r>
+      <w:r>
+        <w:t>picture with 28x28 pixels.</w:t>
       </w:r>
     </w:p>
     <w:p>
@@ -210,7 +211,13 @@
         <w:t>each training/testing sample with N principle components and feed them into a classifier to ev</w:t>
       </w:r>
       <w:r>
-        <w:t>aluate the accuracy of the test data, the elapsed CPU time of training and testing as we change the number of Principle Components from 1 to 50.</w:t>
+        <w:t>aluat</w:t>
+      </w:r>
+      <w:r>
+        <w:t>e the accuracy of the test data and</w:t>
+      </w:r>
+      <w:r>
+        <w:t xml:space="preserve"> the elapsed CPU time of training and testing as we change the number of Principle Components from 1 to 50.</w:t>
       </w:r>
     </w:p>
     <w:p>
@@ -255,7 +262,25 @@
     <w:p/>
     <w:p>
       <w:r>
-        <w:t>To determine the trade-off accuracy, elapsed CPU time and the number of principle components, we set the number of PC from 1 to 50.</w:t>
+        <w:t xml:space="preserve">To determine the trade-off </w:t>
+      </w:r>
+      <w:r>
+        <w:t xml:space="preserve">of </w:t>
+      </w:r>
+      <w:r>
+        <w:t>accuracy, elapsed CPU time</w:t>
+      </w:r>
+      <w:r>
+        <w:t>,</w:t>
+      </w:r>
+      <w:r>
+        <w:t xml:space="preserve"> and the number</w:t>
+      </w:r>
+      <w:r>
+        <w:t xml:space="preserve"> of principle components, we change</w:t>
+      </w:r>
+      <w:r>
+        <w:t xml:space="preserve"> the number of PC from 1 to 50.</w:t>
       </w:r>
     </w:p>
     <w:p>
@@ -274,7 +299,7 @@
       </w:r>
       <w:r>
         <w:lastRenderedPageBreak/>
-        <w:t>classifier together with the testing data and testing data to get a prediction of the class label of the testing data.</w:t>
+        <w:t>classifier together with the testing data to get a prediction of the class label of the testing data.</w:t>
       </w:r>
     </w:p>
     <w:p>
@@ -282,7 +307,7 @@
         <w:t>In our experiment</w:t>
       </w:r>
       <w:r>
-        <w:t>s.</w:t>
+        <w:t>s,</w:t>
       </w:r>
       <w:r>
         <w:t xml:space="preserve"> we tested the Bayesian Classifier, the linear classifier, and the linear classifier using non-linear combinations of features.</w:t>
@@ -290,7 +315,13 @@
     </w:p>
     <w:p>
       <w:r>
-        <w:t>The linear classifier using non-linear combinations of features were discussed in our class notes. We’ll talk more about the detail in the next slide.</w:t>
+        <w:t>The linear classifier using non-linear combinations of features we</w:t>
+      </w:r>
+      <w:r>
+        <w:t>re discussed in our class notes and w</w:t>
+      </w:r>
+      <w:r>
+        <w:t>e’ll talk more about the detail in the next slide.</w:t>
       </w:r>
     </w:p>
     <w:p>
@@ -314,7 +345,10 @@
         <w:t xml:space="preserve">class </w:t>
       </w:r>
       <w:r>
-        <w:t>classification.</w:t>
+        <w:t>classification</w:t>
+      </w:r>
+      <w:r>
+        <w:t>.</w:t>
       </w:r>
     </w:p>
     <w:p>
@@ -430,13 +464,11 @@
     </w:p>
     <w:p>
       <w:r>
-        <w:t xml:space="preserve">In our </w:t>
-      </w:r>
-      <w:proofErr w:type="gramStart"/>
-      <w:r>
-        <w:t>implementation</w:t>
-      </w:r>
-      <w:proofErr w:type="gramEnd"/>
+        <w:t>In our implementation</w:t>
+      </w:r>
+      <w:r>
+        <w:t>,</w:t>
+      </w:r>
       <w:r>
         <w:t xml:space="preserve"> </w:t>
       </w:r>
@@ -635,15 +667,13 @@
       </w:r>
       <w:proofErr w:type="gramEnd"/>
       <w:r>
-        <w:t xml:space="preserve">k/2 binary </w:t>
-      </w:r>
-      <w:proofErr w:type="spellStart"/>
-      <w:r>
-        <w:t>classfiers</w:t>
-      </w:r>
-      <w:proofErr w:type="spellEnd"/>
-      <w:r>
-        <w:t xml:space="preserve"> as shown in the matrix on the right. </w:t>
+        <w:t>k/2 binary class</w:t>
+      </w:r>
+      <w:r>
+        <w:t>i</w:t>
+      </w:r>
+      <w:r>
+        <w:t xml:space="preserve">fiers as shown in the matrix on the right. </w:t>
       </w:r>
     </w:p>
     <w:p>
@@ -661,7 +691,10 @@
     </w:p>
     <w:p>
       <w:r>
-        <w:t>For each data vector, it has a total of (K+</w:t>
+        <w:t xml:space="preserve">For each data vector, it has </w:t>
+      </w:r>
+      <w:r>
+        <w:t>a total of (K+</w:t>
       </w:r>
       <w:proofErr w:type="gramStart"/>
       <w:r>
@@ -669,15 +702,10 @@
       </w:r>
       <w:proofErr w:type="gramEnd"/>
       <w:r>
-        <w:t xml:space="preserve">K/2 class </w:t>
-      </w:r>
-      <w:proofErr w:type="spellStart"/>
-      <w:r>
-        <w:t>lables</w:t>
-      </w:r>
-      <w:proofErr w:type="spellEnd"/>
-      <w:r>
-        <w:t xml:space="preserve">. The most frequent </w:t>
+        <w:t>K/2 class label</w:t>
+      </w:r>
+      <w:r>
+        <w:t xml:space="preserve">s. The most frequent </w:t>
       </w:r>
       <w:r>
         <w:lastRenderedPageBreak/>
@@ -709,6 +737,22 @@
     <w:p/>
     <w:p>
       <w:pPr>
+        <w:rPr>
+          <w:rFonts w:asciiTheme="majorHAnsi" w:hAnsiTheme="majorHAnsi"/>
+          <w:sz w:val="72"/>
+          <w:szCs w:val="72"/>
+        </w:rPr>
+      </w:pPr>
+      <w:r>
+        <w:rPr>
+          <w:sz w:val="72"/>
+          <w:szCs w:val="72"/>
+        </w:rPr>
+        <w:br w:type="page"/>
+      </w:r>
+    </w:p>
+    <w:p>
+      <w:pPr>
         <w:pStyle w:val="Title"/>
         <w:rPr>
           <w:sz w:val="72"/>
@@ -720,54 +764,86 @@
           <w:sz w:val="72"/>
           <w:szCs w:val="72"/>
         </w:rPr>
+        <w:lastRenderedPageBreak/>
         <w:t>Slide 8</w:t>
       </w:r>
     </w:p>
     <w:p/>
     <w:p>
       <w:r>
+        <w:t>Here is a comparison of the accuracy of the 6 classifiers as a function of the number of principle components.</w:t>
+      </w:r>
+    </w:p>
+    <w:p>
+      <w:r>
+        <w:t>In particular, accuracy of a classifier is the percentage of correct classifications.</w:t>
+      </w:r>
+    </w:p>
+    <w:p>
+      <w:r>
+        <w:t>I</w:t>
+      </w:r>
+      <w:r>
+        <w:t>n</w:t>
+      </w:r>
+      <w:r>
+        <w:t xml:space="preserve"> this graph, the horizontal axis is the number of PC, the vertical axis is the accuracy.</w:t>
+      </w:r>
+    </w:p>
+    <w:p>
+      <w:r>
+        <w:t xml:space="preserve">The legend of the graphs </w:t>
+      </w:r>
+      <w:r>
+        <w:t>is</w:t>
+      </w:r>
+      <w:r>
+        <w:t xml:space="preserve"> ordered by the accuracy at PC=50. So</w:t>
+      </w:r>
+      <w:r>
+        <w:t>,</w:t>
+      </w:r>
+      <w:r>
+        <w:t xml:space="preserve"> the </w:t>
+      </w:r>
+      <w:r>
+        <w:t xml:space="preserve">graph </w:t>
+      </w:r>
+      <w:r>
+        <w:t>with the hi</w:t>
+      </w:r>
+      <w:r>
+        <w:t>ghest accuracy is on the top.</w:t>
+      </w:r>
+    </w:p>
+    <w:p>
+      <w:r>
+        <w:t>Here are the three One-Vs-One accuracy</w:t>
+      </w:r>
+      <w:r>
+        <w:t xml:space="preserve"> results</w:t>
+      </w:r>
+      <w:r>
+        <w:t>.</w:t>
+      </w:r>
+    </w:p>
+    <w:p>
+      <w:r>
         <w:lastRenderedPageBreak/>
-        <w:t>Here is a comparison of the accuracy of the 6 classifiers as a function of the number of principle components.</w:t>
-      </w:r>
-    </w:p>
-    <w:p>
-      <w:r>
-        <w:t>In particular, accuracy of a classifier is the percentage of correct classifications.</w:t>
-      </w:r>
-    </w:p>
-    <w:p>
-      <w:r>
-        <w:t>I this graph, the horizontal axis is the number of PC, the vertical axis is the accuracy.</w:t>
-      </w:r>
-    </w:p>
-    <w:p>
-      <w:r>
-        <w:t xml:space="preserve">Here are the three One-Vs-One </w:t>
-      </w:r>
-      <w:proofErr w:type="gramStart"/>
-      <w:r>
-        <w:t>accuracy</w:t>
-      </w:r>
-      <w:proofErr w:type="gramEnd"/>
+        <w:t xml:space="preserve">And here are the three </w:t>
+      </w:r>
+      <w:r>
+        <w:t>One-vs-Rest accuracy</w:t>
+      </w:r>
+      <w:r>
+        <w:t xml:space="preserve"> results</w:t>
+      </w:r>
       <w:r>
         <w:t>.</w:t>
       </w:r>
     </w:p>
     <w:p>
       <w:r>
-        <w:t xml:space="preserve">And here are the </w:t>
-      </w:r>
-      <w:proofErr w:type="gramStart"/>
-      <w:r>
-        <w:t>three  One</w:t>
-      </w:r>
-      <w:proofErr w:type="gramEnd"/>
-      <w:r>
-        <w:t>-vs-Rest accuracy.</w:t>
-      </w:r>
-    </w:p>
-    <w:p>
-      <w:r>
         <w:t xml:space="preserve">As shown here for PC&lt;15, the accuracy of One-Vs-one is better than One-Vs-Rest. </w:t>
       </w:r>
     </w:p>
@@ -778,7 +854,6 @@
     </w:p>
     <w:p>
       <w:r>
-        <w:lastRenderedPageBreak/>
         <w:t>Let us look at the results with 16 PCs.</w:t>
       </w:r>
     </w:p>
@@ -859,43 +934,46 @@
     </w:p>
     <w:p>
       <w:r>
-        <w:t>Here is the comparison of the six classifiers.</w:t>
-      </w:r>
-    </w:p>
-    <w:p>
-      <w:r>
-        <w:t>We also added the random classifier as a benchmark.</w:t>
-      </w:r>
-    </w:p>
-    <w:p>
-      <w:r>
-        <w:t xml:space="preserve">At 16 PCs, the linear classifiers with non-linear combination of features are the best </w:t>
-      </w:r>
-      <w:r>
-        <w:lastRenderedPageBreak/>
-        <w:t>or</w:t>
-      </w:r>
-      <w:r>
-        <w:t xml:space="preserve"> near the best accuracy</w:t>
-      </w:r>
-      <w:r>
-        <w:t>.</w:t>
-      </w:r>
-    </w:p>
-    <w:p>
-      <w:r>
-        <w:t>For</w:t>
-      </w:r>
-      <w:r>
-        <w:t xml:space="preserve"> PPV, </w:t>
-      </w:r>
-      <w:r>
-        <w:t xml:space="preserve">the linear classifier with non-linear combination </w:t>
+        <w:t xml:space="preserve">Here is </w:t>
+      </w:r>
+      <w:r>
+        <w:t>our</w:t>
       </w:r>
       <w:bookmarkStart w:id="0" w:name="_GoBack"/>
       <w:bookmarkEnd w:id="0"/>
       <w:r>
-        <w:t xml:space="preserve">and one-vs-one approach </w:t>
+        <w:t xml:space="preserve"> comparison of the six classifiers.</w:t>
+      </w:r>
+    </w:p>
+    <w:p>
+      <w:r>
+        <w:t>We also added the random classifier as a benchmark.</w:t>
+      </w:r>
+    </w:p>
+    <w:p>
+      <w:r>
+        <w:t xml:space="preserve">At 16 PCs, the linear classifiers with non-linear combination of features are the best </w:t>
+      </w:r>
+      <w:r>
+        <w:t>or</w:t>
+      </w:r>
+      <w:r>
+        <w:t xml:space="preserve"> near the best accuracy</w:t>
+      </w:r>
+      <w:r>
+        <w:t>.</w:t>
+      </w:r>
+    </w:p>
+    <w:p>
+      <w:r>
+        <w:lastRenderedPageBreak/>
+        <w:t>For</w:t>
+      </w:r>
+      <w:r>
+        <w:t xml:space="preserve"> PPV, </w:t>
+      </w:r>
+      <w:r>
+        <w:t xml:space="preserve">the linear classifier with non-linear combination and one-vs-one approach </w:t>
       </w:r>
       <w:r>
         <w:t>is</w:t>
@@ -1894,4 +1972,16 @@
   <a:objectDefaults/>
   <a:extraClrSchemeLst/>
 </a:theme>
+</file>
+
+<file path=customXml/item1.xml><?xml version="1.0" encoding="utf-8"?>
+<b:Sources xmlns:b="http://schemas.openxmlformats.org/officeDocument/2006/bibliography" xmlns="http://schemas.openxmlformats.org/officeDocument/2006/bibliography" SelectedStyle="\APASixthEditionOfficeOnline.xsl" StyleName="APA" Version="6"/>
+</file>
+
+<file path=customXml/itemProps1.xml><?xml version="1.0" encoding="utf-8"?>
+<ds:datastoreItem xmlns:ds="http://schemas.openxmlformats.org/officeDocument/2006/customXml" ds:itemID="{D7A111A1-0750-497D-9B4F-65B498261800}">
+  <ds:schemaRefs>
+    <ds:schemaRef ds:uri="http://schemas.openxmlformats.org/officeDocument/2006/bibliography"/>
+  </ds:schemaRefs>
+</ds:datastoreItem>
 </file>
</xml_diff>

<commit_message>
Added page number to script
</commit_message>
<xml_diff>
--- a/FinalReport_Team_Bengio.docx
+++ b/FinalReport_Team_Bengio.docx
@@ -939,8 +939,6 @@
       <w:r>
         <w:t>our</w:t>
       </w:r>
-      <w:bookmarkStart w:id="0" w:name="_GoBack"/>
-      <w:bookmarkEnd w:id="0"/>
       <w:r>
         <w:t xml:space="preserve"> comparison of the six classifiers.</w:t>
       </w:r>
@@ -1220,6 +1218,12 @@
       </w:r>
     </w:p>
     <w:sectPr>
+      <w:headerReference w:type="even" r:id="rId7"/>
+      <w:headerReference w:type="default" r:id="rId8"/>
+      <w:footerReference w:type="even" r:id="rId9"/>
+      <w:footerReference w:type="default" r:id="rId10"/>
+      <w:headerReference w:type="first" r:id="rId11"/>
+      <w:footerReference w:type="first" r:id="rId12"/>
       <w:pgSz w:w="12240" w:h="15840"/>
       <w:pgMar w:top="1440" w:right="1440" w:bottom="1440" w:left="1440" w:header="720" w:footer="720" w:gutter="0"/>
       <w:cols w:space="720"/>
@@ -1227,6 +1231,156 @@
     </w:sectPr>
   </w:body>
 </w:document>
+</file>
+
+<file path=word/endnotes.xml><?xml version="1.0" encoding="utf-8"?>
+<w:endnotes xmlns:wpc="http://schemas.microsoft.com/office/word/2010/wordprocessingCanvas" xmlns:cx="http://schemas.microsoft.com/office/drawing/2014/chartex" xmlns:cx1="http://schemas.microsoft.com/office/drawing/2015/9/8/chartex" xmlns:cx2="http://schemas.microsoft.com/office/drawing/2015/10/21/chartex" xmlns:cx3="http://schemas.microsoft.com/office/drawing/2016/5/9/chartex" xmlns:cx4="http://schemas.microsoft.com/office/drawing/2016/5/10/chartex" xmlns:cx5="http://schemas.microsoft.com/office/drawing/2016/5/11/chartex" xmlns:cx6="http://schemas.microsoft.com/office/drawing/2016/5/12/chartex" xmlns:cx7="http://schemas.microsoft.com/office/drawing/2016/5/13/chartex" xmlns:cx8="http://schemas.microsoft.com/office/drawing/2016/5/14/chartex" xmlns:mc="http://schemas.openxmlformats.org/markup-compatibility/2006" xmlns:aink="http://schemas.microsoft.com/office/drawing/2016/ink" xmlns:am3d="http://schemas.microsoft.com/office/drawing/2017/model3d" xmlns:o="urn:schemas-microsoft-com:office:office" xmlns:r="http://schemas.openxmlformats.org/officeDocument/2006/relationships" xmlns:m="http://schemas.openxmlformats.org/officeDocument/2006/math" xmlns:v="urn:schemas-microsoft-com:vml" xmlns:wp14="http://schemas.microsoft.com/office/word/2010/wordprocessingDrawing" xmlns:wp="http://schemas.openxmlformats.org/drawingml/2006/wordprocessingDrawing" xmlns:w10="urn:schemas-microsoft-com:office:word" xmlns:w="http://schemas.openxmlformats.org/wordprocessingml/2006/main" xmlns:w14="http://schemas.microsoft.com/office/word/2010/wordml" xmlns:w15="http://schemas.microsoft.com/office/word/2012/wordml" xmlns:w16se="http://schemas.microsoft.com/office/word/2015/wordml/symex" xmlns:wpg="http://schemas.microsoft.com/office/word/2010/wordprocessingGroup" xmlns:wpi="http://schemas.microsoft.com/office/word/2010/wordprocessingInk" xmlns:wne="http://schemas.microsoft.com/office/word/2006/wordml" xmlns:wps="http://schemas.microsoft.com/office/word/2010/wordprocessingShape" mc:Ignorable="w14 w15 w16se wp14">
+  <w:endnote w:type="separator" w:id="-1">
+    <w:p>
+      <w:pPr>
+        <w:spacing w:after="0" w:line="240" w:lineRule="auto"/>
+      </w:pPr>
+      <w:r>
+        <w:separator/>
+      </w:r>
+    </w:p>
+  </w:endnote>
+  <w:endnote w:type="continuationSeparator" w:id="0">
+    <w:p>
+      <w:pPr>
+        <w:spacing w:after="0" w:line="240" w:lineRule="auto"/>
+      </w:pPr>
+      <w:r>
+        <w:continuationSeparator/>
+      </w:r>
+    </w:p>
+  </w:endnote>
+</w:endnotes>
+</file>
+
+<file path=word/footer1.xml><?xml version="1.0" encoding="utf-8"?>
+<w:ftr xmlns:wpc="http://schemas.microsoft.com/office/word/2010/wordprocessingCanvas" xmlns:cx="http://schemas.microsoft.com/office/drawing/2014/chartex" xmlns:cx1="http://schemas.microsoft.com/office/drawing/2015/9/8/chartex" xmlns:cx2="http://schemas.microsoft.com/office/drawing/2015/10/21/chartex" xmlns:cx3="http://schemas.microsoft.com/office/drawing/2016/5/9/chartex" xmlns:cx4="http://schemas.microsoft.com/office/drawing/2016/5/10/chartex" xmlns:cx5="http://schemas.microsoft.com/office/drawing/2016/5/11/chartex" xmlns:cx6="http://schemas.microsoft.com/office/drawing/2016/5/12/chartex" xmlns:cx7="http://schemas.microsoft.com/office/drawing/2016/5/13/chartex" xmlns:cx8="http://schemas.microsoft.com/office/drawing/2016/5/14/chartex" xmlns:mc="http://schemas.openxmlformats.org/markup-compatibility/2006" xmlns:aink="http://schemas.microsoft.com/office/drawing/2016/ink" xmlns:am3d="http://schemas.microsoft.com/office/drawing/2017/model3d" xmlns:o="urn:schemas-microsoft-com:office:office" xmlns:r="http://schemas.openxmlformats.org/officeDocument/2006/relationships" xmlns:m="http://schemas.openxmlformats.org/officeDocument/2006/math" xmlns:v="urn:schemas-microsoft-com:vml" xmlns:wp14="http://schemas.microsoft.com/office/word/2010/wordprocessingDrawing" xmlns:wp="http://schemas.openxmlformats.org/drawingml/2006/wordprocessingDrawing" xmlns:w10="urn:schemas-microsoft-com:office:word" xmlns:w="http://schemas.openxmlformats.org/wordprocessingml/2006/main" xmlns:w14="http://schemas.microsoft.com/office/word/2010/wordml" xmlns:w15="http://schemas.microsoft.com/office/word/2012/wordml" xmlns:w16se="http://schemas.microsoft.com/office/word/2015/wordml/symex" xmlns:wpg="http://schemas.microsoft.com/office/word/2010/wordprocessingGroup" xmlns:wpi="http://schemas.microsoft.com/office/word/2010/wordprocessingInk" xmlns:wne="http://schemas.microsoft.com/office/word/2006/wordml" xmlns:wps="http://schemas.microsoft.com/office/word/2010/wordprocessingShape" mc:Ignorable="w14 w15 w16se wp14">
+  <w:p>
+    <w:pPr>
+      <w:pStyle w:val="Footer"/>
+    </w:pPr>
+  </w:p>
+</w:ftr>
+</file>
+
+<file path=word/footer2.xml><?xml version="1.0" encoding="utf-8"?>
+<w:ftr xmlns:wpc="http://schemas.microsoft.com/office/word/2010/wordprocessingCanvas" xmlns:cx="http://schemas.microsoft.com/office/drawing/2014/chartex" xmlns:cx1="http://schemas.microsoft.com/office/drawing/2015/9/8/chartex" xmlns:cx2="http://schemas.microsoft.com/office/drawing/2015/10/21/chartex" xmlns:cx3="http://schemas.microsoft.com/office/drawing/2016/5/9/chartex" xmlns:cx4="http://schemas.microsoft.com/office/drawing/2016/5/10/chartex" xmlns:cx5="http://schemas.microsoft.com/office/drawing/2016/5/11/chartex" xmlns:cx6="http://schemas.microsoft.com/office/drawing/2016/5/12/chartex" xmlns:cx7="http://schemas.microsoft.com/office/drawing/2016/5/13/chartex" xmlns:cx8="http://schemas.microsoft.com/office/drawing/2016/5/14/chartex" xmlns:mc="http://schemas.openxmlformats.org/markup-compatibility/2006" xmlns:aink="http://schemas.microsoft.com/office/drawing/2016/ink" xmlns:am3d="http://schemas.microsoft.com/office/drawing/2017/model3d" xmlns:o="urn:schemas-microsoft-com:office:office" xmlns:r="http://schemas.openxmlformats.org/officeDocument/2006/relationships" xmlns:m="http://schemas.openxmlformats.org/officeDocument/2006/math" xmlns:v="urn:schemas-microsoft-com:vml" xmlns:wp14="http://schemas.microsoft.com/office/word/2010/wordprocessingDrawing" xmlns:wp="http://schemas.openxmlformats.org/drawingml/2006/wordprocessingDrawing" xmlns:w10="urn:schemas-microsoft-com:office:word" xmlns:w="http://schemas.openxmlformats.org/wordprocessingml/2006/main" xmlns:w14="http://schemas.microsoft.com/office/word/2010/wordml" xmlns:w15="http://schemas.microsoft.com/office/word/2012/wordml" xmlns:w16se="http://schemas.microsoft.com/office/word/2015/wordml/symex" xmlns:wpg="http://schemas.microsoft.com/office/word/2010/wordprocessingGroup" xmlns:wpi="http://schemas.microsoft.com/office/word/2010/wordprocessingInk" xmlns:wne="http://schemas.microsoft.com/office/word/2006/wordml" xmlns:wps="http://schemas.microsoft.com/office/word/2010/wordprocessingShape" mc:Ignorable="w14 w15 w16se wp14">
+  <w:p>
+    <w:pPr>
+      <w:pStyle w:val="Footer"/>
+    </w:pPr>
+  </w:p>
+</w:ftr>
+</file>
+
+<file path=word/footer3.xml><?xml version="1.0" encoding="utf-8"?>
+<w:ftr xmlns:wpc="http://schemas.microsoft.com/office/word/2010/wordprocessingCanvas" xmlns:cx="http://schemas.microsoft.com/office/drawing/2014/chartex" xmlns:cx1="http://schemas.microsoft.com/office/drawing/2015/9/8/chartex" xmlns:cx2="http://schemas.microsoft.com/office/drawing/2015/10/21/chartex" xmlns:cx3="http://schemas.microsoft.com/office/drawing/2016/5/9/chartex" xmlns:cx4="http://schemas.microsoft.com/office/drawing/2016/5/10/chartex" xmlns:cx5="http://schemas.microsoft.com/office/drawing/2016/5/11/chartex" xmlns:cx6="http://schemas.microsoft.com/office/drawing/2016/5/12/chartex" xmlns:cx7="http://schemas.microsoft.com/office/drawing/2016/5/13/chartex" xmlns:cx8="http://schemas.microsoft.com/office/drawing/2016/5/14/chartex" xmlns:mc="http://schemas.openxmlformats.org/markup-compatibility/2006" xmlns:aink="http://schemas.microsoft.com/office/drawing/2016/ink" xmlns:am3d="http://schemas.microsoft.com/office/drawing/2017/model3d" xmlns:o="urn:schemas-microsoft-com:office:office" xmlns:r="http://schemas.openxmlformats.org/officeDocument/2006/relationships" xmlns:m="http://schemas.openxmlformats.org/officeDocument/2006/math" xmlns:v="urn:schemas-microsoft-com:vml" xmlns:wp14="http://schemas.microsoft.com/office/word/2010/wordprocessingDrawing" xmlns:wp="http://schemas.openxmlformats.org/drawingml/2006/wordprocessingDrawing" xmlns:w10="urn:schemas-microsoft-com:office:word" xmlns:w="http://schemas.openxmlformats.org/wordprocessingml/2006/main" xmlns:w14="http://schemas.microsoft.com/office/word/2010/wordml" xmlns:w15="http://schemas.microsoft.com/office/word/2012/wordml" xmlns:w16se="http://schemas.microsoft.com/office/word/2015/wordml/symex" xmlns:wpg="http://schemas.microsoft.com/office/word/2010/wordprocessingGroup" xmlns:wpi="http://schemas.microsoft.com/office/word/2010/wordprocessingInk" xmlns:wne="http://schemas.microsoft.com/office/word/2006/wordml" xmlns:wps="http://schemas.microsoft.com/office/word/2010/wordprocessingShape" mc:Ignorable="w14 w15 w16se wp14">
+  <w:p>
+    <w:pPr>
+      <w:pStyle w:val="Footer"/>
+    </w:pPr>
+  </w:p>
+</w:ftr>
+</file>
+
+<file path=word/footnotes.xml><?xml version="1.0" encoding="utf-8"?>
+<w:footnotes xmlns:wpc="http://schemas.microsoft.com/office/word/2010/wordprocessingCanvas" xmlns:cx="http://schemas.microsoft.com/office/drawing/2014/chartex" xmlns:cx1="http://schemas.microsoft.com/office/drawing/2015/9/8/chartex" xmlns:cx2="http://schemas.microsoft.com/office/drawing/2015/10/21/chartex" xmlns:cx3="http://schemas.microsoft.com/office/drawing/2016/5/9/chartex" xmlns:cx4="http://schemas.microsoft.com/office/drawing/2016/5/10/chartex" xmlns:cx5="http://schemas.microsoft.com/office/drawing/2016/5/11/chartex" xmlns:cx6="http://schemas.microsoft.com/office/drawing/2016/5/12/chartex" xmlns:cx7="http://schemas.microsoft.com/office/drawing/2016/5/13/chartex" xmlns:cx8="http://schemas.microsoft.com/office/drawing/2016/5/14/chartex" xmlns:mc="http://schemas.openxmlformats.org/markup-compatibility/2006" xmlns:aink="http://schemas.microsoft.com/office/drawing/2016/ink" xmlns:am3d="http://schemas.microsoft.com/office/drawing/2017/model3d" xmlns:o="urn:schemas-microsoft-com:office:office" xmlns:r="http://schemas.openxmlformats.org/officeDocument/2006/relationships" xmlns:m="http://schemas.openxmlformats.org/officeDocument/2006/math" xmlns:v="urn:schemas-microsoft-com:vml" xmlns:wp14="http://schemas.microsoft.com/office/word/2010/wordprocessingDrawing" xmlns:wp="http://schemas.openxmlformats.org/drawingml/2006/wordprocessingDrawing" xmlns:w10="urn:schemas-microsoft-com:office:word" xmlns:w="http://schemas.openxmlformats.org/wordprocessingml/2006/main" xmlns:w14="http://schemas.microsoft.com/office/word/2010/wordml" xmlns:w15="http://schemas.microsoft.com/office/word/2012/wordml" xmlns:w16se="http://schemas.microsoft.com/office/word/2015/wordml/symex" xmlns:wpg="http://schemas.microsoft.com/office/word/2010/wordprocessingGroup" xmlns:wpi="http://schemas.microsoft.com/office/word/2010/wordprocessingInk" xmlns:wne="http://schemas.microsoft.com/office/word/2006/wordml" xmlns:wps="http://schemas.microsoft.com/office/word/2010/wordprocessingShape" mc:Ignorable="w14 w15 w16se wp14">
+  <w:footnote w:type="separator" w:id="-1">
+    <w:p>
+      <w:pPr>
+        <w:spacing w:after="0" w:line="240" w:lineRule="auto"/>
+      </w:pPr>
+      <w:r>
+        <w:separator/>
+      </w:r>
+    </w:p>
+  </w:footnote>
+  <w:footnote w:type="continuationSeparator" w:id="0">
+    <w:p>
+      <w:pPr>
+        <w:spacing w:after="0" w:line="240" w:lineRule="auto"/>
+      </w:pPr>
+      <w:r>
+        <w:continuationSeparator/>
+      </w:r>
+    </w:p>
+  </w:footnote>
+</w:footnotes>
+</file>
+
+<file path=word/header1.xml><?xml version="1.0" encoding="utf-8"?>
+<w:hdr xmlns:wpc="http://schemas.microsoft.com/office/word/2010/wordprocessingCanvas" xmlns:cx="http://schemas.microsoft.com/office/drawing/2014/chartex" xmlns:cx1="http://schemas.microsoft.com/office/drawing/2015/9/8/chartex" xmlns:cx2="http://schemas.microsoft.com/office/drawing/2015/10/21/chartex" xmlns:cx3="http://schemas.microsoft.com/office/drawing/2016/5/9/chartex" xmlns:cx4="http://schemas.microsoft.com/office/drawing/2016/5/10/chartex" xmlns:cx5="http://schemas.microsoft.com/office/drawing/2016/5/11/chartex" xmlns:cx6="http://schemas.microsoft.com/office/drawing/2016/5/12/chartex" xmlns:cx7="http://schemas.microsoft.com/office/drawing/2016/5/13/chartex" xmlns:cx8="http://schemas.microsoft.com/office/drawing/2016/5/14/chartex" xmlns:mc="http://schemas.openxmlformats.org/markup-compatibility/2006" xmlns:aink="http://schemas.microsoft.com/office/drawing/2016/ink" xmlns:am3d="http://schemas.microsoft.com/office/drawing/2017/model3d" xmlns:o="urn:schemas-microsoft-com:office:office" xmlns:r="http://schemas.openxmlformats.org/officeDocument/2006/relationships" xmlns:m="http://schemas.openxmlformats.org/officeDocument/2006/math" xmlns:v="urn:schemas-microsoft-com:vml" xmlns:wp14="http://schemas.microsoft.com/office/word/2010/wordprocessingDrawing" xmlns:wp="http://schemas.openxmlformats.org/drawingml/2006/wordprocessingDrawing" xmlns:w10="urn:schemas-microsoft-com:office:word" xmlns:w="http://schemas.openxmlformats.org/wordprocessingml/2006/main" xmlns:w14="http://schemas.microsoft.com/office/word/2010/wordml" xmlns:w15="http://schemas.microsoft.com/office/word/2012/wordml" xmlns:w16se="http://schemas.microsoft.com/office/word/2015/wordml/symex" xmlns:wpg="http://schemas.microsoft.com/office/word/2010/wordprocessingGroup" xmlns:wpi="http://schemas.microsoft.com/office/word/2010/wordprocessingInk" xmlns:wne="http://schemas.microsoft.com/office/word/2006/wordml" xmlns:wps="http://schemas.microsoft.com/office/word/2010/wordprocessingShape" mc:Ignorable="w14 w15 w16se wp14">
+  <w:p>
+    <w:pPr>
+      <w:pStyle w:val="Header"/>
+    </w:pPr>
+  </w:p>
+</w:hdr>
+</file>
+
+<file path=word/header2.xml><?xml version="1.0" encoding="utf-8"?>
+<w:hdr xmlns:wpc="http://schemas.microsoft.com/office/word/2010/wordprocessingCanvas" xmlns:cx="http://schemas.microsoft.com/office/drawing/2014/chartex" xmlns:cx1="http://schemas.microsoft.com/office/drawing/2015/9/8/chartex" xmlns:cx2="http://schemas.microsoft.com/office/drawing/2015/10/21/chartex" xmlns:cx3="http://schemas.microsoft.com/office/drawing/2016/5/9/chartex" xmlns:cx4="http://schemas.microsoft.com/office/drawing/2016/5/10/chartex" xmlns:cx5="http://schemas.microsoft.com/office/drawing/2016/5/11/chartex" xmlns:cx6="http://schemas.microsoft.com/office/drawing/2016/5/12/chartex" xmlns:cx7="http://schemas.microsoft.com/office/drawing/2016/5/13/chartex" xmlns:cx8="http://schemas.microsoft.com/office/drawing/2016/5/14/chartex" xmlns:mc="http://schemas.openxmlformats.org/markup-compatibility/2006" xmlns:aink="http://schemas.microsoft.com/office/drawing/2016/ink" xmlns:am3d="http://schemas.microsoft.com/office/drawing/2017/model3d" xmlns:o="urn:schemas-microsoft-com:office:office" xmlns:r="http://schemas.openxmlformats.org/officeDocument/2006/relationships" xmlns:m="http://schemas.openxmlformats.org/officeDocument/2006/math" xmlns:v="urn:schemas-microsoft-com:vml" xmlns:wp14="http://schemas.microsoft.com/office/word/2010/wordprocessingDrawing" xmlns:wp="http://schemas.openxmlformats.org/drawingml/2006/wordprocessingDrawing" xmlns:w10="urn:schemas-microsoft-com:office:word" xmlns:w="http://schemas.openxmlformats.org/wordprocessingml/2006/main" xmlns:w14="http://schemas.microsoft.com/office/word/2010/wordml" xmlns:w15="http://schemas.microsoft.com/office/word/2012/wordml" xmlns:w16se="http://schemas.microsoft.com/office/word/2015/wordml/symex" xmlns:wpg="http://schemas.microsoft.com/office/word/2010/wordprocessingGroup" xmlns:wpi="http://schemas.microsoft.com/office/word/2010/wordprocessingInk" xmlns:wne="http://schemas.microsoft.com/office/word/2006/wordml" xmlns:wps="http://schemas.microsoft.com/office/word/2010/wordprocessingShape" mc:Ignorable="w14 w15 w16se wp14">
+  <w:sdt>
+    <w:sdtPr>
+      <w:id w:val="1416428602"/>
+      <w:docPartObj>
+        <w:docPartGallery w:val="Page Numbers (Top of Page)"/>
+        <w:docPartUnique/>
+      </w:docPartObj>
+    </w:sdtPr>
+    <w:sdtEndPr>
+      <w:rPr>
+        <w:noProof/>
+      </w:rPr>
+    </w:sdtEndPr>
+    <w:sdtContent>
+      <w:p>
+        <w:pPr>
+          <w:pStyle w:val="Header"/>
+          <w:jc w:val="right"/>
+        </w:pPr>
+        <w:r>
+          <w:fldChar w:fldCharType="begin"/>
+        </w:r>
+        <w:r>
+          <w:instrText xml:space="preserve"> PAGE   \* MERGEFORMAT </w:instrText>
+        </w:r>
+        <w:r>
+          <w:fldChar w:fldCharType="separate"/>
+        </w:r>
+        <w:r>
+          <w:rPr>
+            <w:noProof/>
+          </w:rPr>
+          <w:t>11</w:t>
+        </w:r>
+        <w:r>
+          <w:rPr>
+            <w:noProof/>
+          </w:rPr>
+          <w:fldChar w:fldCharType="end"/>
+        </w:r>
+      </w:p>
+      <w:bookmarkStart w:id="0" w:name="_GoBack" w:displacedByCustomXml="next"/>
+      <w:bookmarkEnd w:id="0" w:displacedByCustomXml="next"/>
+    </w:sdtContent>
+  </w:sdt>
+</w:hdr>
+</file>
+
+<file path=word/header3.xml><?xml version="1.0" encoding="utf-8"?>
+<w:hdr xmlns:wpc="http://schemas.microsoft.com/office/word/2010/wordprocessingCanvas" xmlns:cx="http://schemas.microsoft.com/office/drawing/2014/chartex" xmlns:cx1="http://schemas.microsoft.com/office/drawing/2015/9/8/chartex" xmlns:cx2="http://schemas.microsoft.com/office/drawing/2015/10/21/chartex" xmlns:cx3="http://schemas.microsoft.com/office/drawing/2016/5/9/chartex" xmlns:cx4="http://schemas.microsoft.com/office/drawing/2016/5/10/chartex" xmlns:cx5="http://schemas.microsoft.com/office/drawing/2016/5/11/chartex" xmlns:cx6="http://schemas.microsoft.com/office/drawing/2016/5/12/chartex" xmlns:cx7="http://schemas.microsoft.com/office/drawing/2016/5/13/chartex" xmlns:cx8="http://schemas.microsoft.com/office/drawing/2016/5/14/chartex" xmlns:mc="http://schemas.openxmlformats.org/markup-compatibility/2006" xmlns:aink="http://schemas.microsoft.com/office/drawing/2016/ink" xmlns:am3d="http://schemas.microsoft.com/office/drawing/2017/model3d" xmlns:o="urn:schemas-microsoft-com:office:office" xmlns:r="http://schemas.openxmlformats.org/officeDocument/2006/relationships" xmlns:m="http://schemas.openxmlformats.org/officeDocument/2006/math" xmlns:v="urn:schemas-microsoft-com:vml" xmlns:wp14="http://schemas.microsoft.com/office/word/2010/wordprocessingDrawing" xmlns:wp="http://schemas.openxmlformats.org/drawingml/2006/wordprocessingDrawing" xmlns:w10="urn:schemas-microsoft-com:office:word" xmlns:w="http://schemas.openxmlformats.org/wordprocessingml/2006/main" xmlns:w14="http://schemas.microsoft.com/office/word/2010/wordml" xmlns:w15="http://schemas.microsoft.com/office/word/2012/wordml" xmlns:w16se="http://schemas.microsoft.com/office/word/2015/wordml/symex" xmlns:wpg="http://schemas.microsoft.com/office/word/2010/wordprocessingGroup" xmlns:wpi="http://schemas.microsoft.com/office/word/2010/wordprocessingInk" xmlns:wne="http://schemas.microsoft.com/office/word/2006/wordml" xmlns:wps="http://schemas.microsoft.com/office/word/2010/wordprocessingShape" mc:Ignorable="w14 w15 w16se wp14">
+  <w:p>
+    <w:pPr>
+      <w:pStyle w:val="Header"/>
+    </w:pPr>
+  </w:p>
+</w:hdr>
 </file>
 
 <file path=word/styles.xml><?xml version="1.0" encoding="utf-8"?>
@@ -1686,6 +1840,80 @@
       <w:szCs w:val="56"/>
     </w:rPr>
   </w:style>
+  <w:style w:type="paragraph" w:styleId="BalloonText">
+    <w:name w:val="Balloon Text"/>
+    <w:basedOn w:val="Normal"/>
+    <w:link w:val="BalloonTextChar"/>
+    <w:uiPriority w:val="99"/>
+    <w:semiHidden/>
+    <w:unhideWhenUsed/>
+    <w:rsid w:val="00F13F9D"/>
+    <w:pPr>
+      <w:spacing w:after="0" w:line="240" w:lineRule="auto"/>
+    </w:pPr>
+    <w:rPr>
+      <w:rFonts w:ascii="Segoe UI" w:hAnsi="Segoe UI" w:cs="Segoe UI"/>
+      <w:sz w:val="18"/>
+      <w:szCs w:val="18"/>
+    </w:rPr>
+  </w:style>
+  <w:style w:type="character" w:customStyle="1" w:styleId="BalloonTextChar">
+    <w:name w:val="Balloon Text Char"/>
+    <w:basedOn w:val="DefaultParagraphFont"/>
+    <w:link w:val="BalloonText"/>
+    <w:uiPriority w:val="99"/>
+    <w:semiHidden/>
+    <w:rsid w:val="00F13F9D"/>
+    <w:rPr>
+      <w:rFonts w:ascii="Segoe UI" w:hAnsi="Segoe UI" w:cs="Segoe UI"/>
+      <w:sz w:val="18"/>
+      <w:szCs w:val="18"/>
+    </w:rPr>
+  </w:style>
+  <w:style w:type="paragraph" w:styleId="Header">
+    <w:name w:val="header"/>
+    <w:basedOn w:val="Normal"/>
+    <w:link w:val="HeaderChar"/>
+    <w:uiPriority w:val="99"/>
+    <w:unhideWhenUsed/>
+    <w:rsid w:val="00F13F9D"/>
+    <w:pPr>
+      <w:tabs>
+        <w:tab w:val="center" w:pos="4680"/>
+        <w:tab w:val="right" w:pos="9360"/>
+      </w:tabs>
+      <w:spacing w:after="0" w:line="240" w:lineRule="auto"/>
+    </w:pPr>
+  </w:style>
+  <w:style w:type="character" w:customStyle="1" w:styleId="HeaderChar">
+    <w:name w:val="Header Char"/>
+    <w:basedOn w:val="DefaultParagraphFont"/>
+    <w:link w:val="Header"/>
+    <w:uiPriority w:val="99"/>
+    <w:rsid w:val="00F13F9D"/>
+  </w:style>
+  <w:style w:type="paragraph" w:styleId="Footer">
+    <w:name w:val="footer"/>
+    <w:basedOn w:val="Normal"/>
+    <w:link w:val="FooterChar"/>
+    <w:uiPriority w:val="99"/>
+    <w:unhideWhenUsed/>
+    <w:rsid w:val="00F13F9D"/>
+    <w:pPr>
+      <w:tabs>
+        <w:tab w:val="center" w:pos="4680"/>
+        <w:tab w:val="right" w:pos="9360"/>
+      </w:tabs>
+      <w:spacing w:after="0" w:line="240" w:lineRule="auto"/>
+    </w:pPr>
+  </w:style>
+  <w:style w:type="character" w:customStyle="1" w:styleId="FooterChar">
+    <w:name w:val="Footer Char"/>
+    <w:basedOn w:val="DefaultParagraphFont"/>
+    <w:link w:val="Footer"/>
+    <w:uiPriority w:val="99"/>
+    <w:rsid w:val="00F13F9D"/>
+  </w:style>
 </w:styles>
 </file>
 
@@ -1979,7 +2207,7 @@
 </file>
 
 <file path=customXml/itemProps1.xml><?xml version="1.0" encoding="utf-8"?>
-<ds:datastoreItem xmlns:ds="http://schemas.openxmlformats.org/officeDocument/2006/customXml" ds:itemID="{D7A111A1-0750-497D-9B4F-65B498261800}">
+<ds:datastoreItem xmlns:ds="http://schemas.openxmlformats.org/officeDocument/2006/customXml" ds:itemID="{1E2936D4-2597-4400-A081-DB720BC0306F}">
   <ds:schemaRefs>
     <ds:schemaRef ds:uri="http://schemas.openxmlformats.org/officeDocument/2006/bibliography"/>
   </ds:schemaRefs>

</xml_diff>